<commit_message>
GAME DONE JUST PAPERWORK TO DO
also 300+ changes woahh
</commit_message>
<xml_diff>
--- a/Underground Escape.docx
+++ b/Underground Escape.docx
@@ -1080,10 +1080,26 @@
     </w:p>
     <w:p>
       <w:r>
-        <w:t xml:space="preserve">The group then moved on to player control and creating the PlayerMovement script that would allow the player to move left and right using the left and right arrow keys on the keyboard and also press the space bar in order to jump, as stated in the design document character and controls section. </w:t>
-      </w:r>
-      <w:r>
-        <w:t xml:space="preserve">The player sprite in unity itself was then added with a RigidBody2D and a polygon collider 2D, which was later changed to a box collider due to the polygon collider being easy to climb up platforms and also easily get stuck since the sprite was not a perfect shape. The PlayerMovement script was then added to the player “Jake” in unity, and after some quick testing, the player was able to move as intended. </w:t>
+        <w:t xml:space="preserve">The group then moved on to player control and creating the </w:t>
+      </w:r>
+      <w:proofErr w:type="spellStart"/>
+      <w:r>
+        <w:t>PlayerMovement</w:t>
+      </w:r>
+      <w:proofErr w:type="spellEnd"/>
+      <w:r>
+        <w:t xml:space="preserve"> script that would allow the player to move left and right using the left and right arrow keys on the keyboard and also press the space bar in order to jump, as stated in the design document character and controls section. </w:t>
+      </w:r>
+      <w:r>
+        <w:t xml:space="preserve">The player sprite in unity itself was then added with a RigidBody2D and a polygon collider 2D, which was later changed to a box collider due to the polygon collider being easy to climb up platforms and also easily get stuck since the sprite was not a perfect shape. The </w:t>
+      </w:r>
+      <w:proofErr w:type="spellStart"/>
+      <w:r>
+        <w:t>PlayerMovement</w:t>
+      </w:r>
+      <w:proofErr w:type="spellEnd"/>
+      <w:r>
+        <w:t xml:space="preserve"> script was then added to the player “Jake” in unity, and after some quick testing, the player was able to move as intended. </w:t>
       </w:r>
       <w:r>
         <w:t xml:space="preserve">At first the controls were a little out of place as sorts, as the player would slide along the platforms and ground and it was difficult to </w:t>
@@ -1100,40 +1116,6 @@
       </w:r>
     </w:p>
     <w:p>
-      <w:r>
-        <w:t xml:space="preserve">Next on the to do list for the group, was platforms and levels. The first thing was making a prefab for one of the types of platforms as a starting ground in development. A polygon collider was added to the platforms </w:t>
-      </w:r>
-      <w:r>
-        <w:t xml:space="preserve">to fit the shape of the platforms, which was why a box collider was not what the group chose. The platforms prefabs were then randomly placed on the scene </w:t>
-      </w:r>
-      <w:r>
-        <w:t>so that they could be tested with the player</w:t>
-      </w:r>
-      <w:r>
-        <w:t>.</w:t>
-      </w:r>
-    </w:p>
-    <w:p>
-      <w:r>
-        <w:t>After creating the solid and breakable platforms, we needed a way to trigger the breakable platforms to be destroyed as a gameplay mechanic. This was done through a script called “PlatformFall” which was written is such a way that if the player collided with the platform, the script would invoke a fall command after a set amount of time.</w:t>
-      </w:r>
-    </w:p>
-    <w:p>
-      <w:r>
-        <w:t>Following on from player movement, we needed to have a functional camera script so that the camera could track the players position within the game. The camera started off always following the player, however this created various issues such as the player not dying when falling as well as the issue of the player being soft-locked due to the platform destruction script being implemented at the same time</w:t>
-      </w:r>
-      <w:r>
-        <w:t xml:space="preserve">. This resulted in a complete overhaul in how the camera functioned, with the new method placing the camera at the highest point the player has reached, allowing for game objects to be introduced as children of the camera to enable the player to die if they fall off screen. This was then further worked on </w:t>
-      </w:r>
-      <w:r>
-        <w:t>later</w:t>
-      </w:r>
-      <w:r>
-        <w:t xml:space="preserve"> in the project when we added the effect of the camera shake to the game.</w:t>
-      </w:r>
-    </w:p>
-    <w:p/>
-    <w:p>
       <w:pPr>
         <w:rPr>
           <w:sz w:val="22"/>
@@ -1141,34 +1123,202 @@
         </w:rPr>
       </w:pPr>
       <w:r>
-        <w:t>When coming to adding the final touches, we looked to add a camera shake to make the game more immersive and convincing. This was done through a script which made it so that the camera moved around in a random manner for some duration that could be altered within the script. After creating the script, we needed a way to keep it from interfering with the camera position when following the player. The solution we arrived at was creating an empty game object with the cameras original position with the camera follow script applied onto it</w:t>
-      </w:r>
-      <w:r>
-        <w:t xml:space="preserve"> and making the main camera a child of this empty game object we called “camera,” following on from this, the following script on the main camera was replaced by the new camera shake script. </w:t>
+        <w:t xml:space="preserve">Next on the to do list for the group, was platforms and levels. The first thing was making a prefab for one of the types of platforms as a starting ground in development. A polygon collider was added to the platforms </w:t>
+      </w:r>
+      <w:r>
+        <w:t xml:space="preserve">to fit the shape of the platforms, which was why a box collider was not what the group chose. The platforms prefabs were then randomly placed on the scene </w:t>
+      </w:r>
+      <w:r>
+        <w:t>so that they could be tested with the player</w:t>
+      </w:r>
+      <w:r>
+        <w:t>.</w:t>
+      </w:r>
+      <w:r>
+        <w:t xml:space="preserve"> </w:t>
       </w:r>
       <w:r>
         <w:rPr>
           <w:sz w:val="22"/>
           <w:szCs w:val="22"/>
         </w:rPr>
-        <w:t>with the camera shake script seeming functional, we tested the script out by introducing a</w:t>
+        <w:t xml:space="preserve">Once tested the group were able to see that the player was able to jump and land and stay on the platform just as intended, however the group did see an issue with the platforms being too close together making it difficult to jump from one to the other as the player would collide with the end of the platform above it, making it almost seem stuck, which is why the group decided to make it so that the player should be able to float through the platform and then land on the top of it, the group was able to do this with a platform effector on unity. The next thing the group had to tackle in terms of platforms was making it so the platforms were endless and randomly placed in the space of the background in random x and y positions, with some research and testing a platform generator script was created along with a platform destruction script that would allow us to get this desired effect of endless platforms, with the platform destruction script making it so that platforms behind the camera would get destroyed from the game and by doing this it saves memory in the game and allows for smoother gameplay. This endless platform scripts helped conclude the levelling for the game. </w:t>
       </w:r>
       <w:r>
         <w:rPr>
           <w:sz w:val="22"/>
           <w:szCs w:val="22"/>
         </w:rPr>
-        <w:t>n</w:t>
-      </w:r>
-      <w:r>
+        <w:t>Because we were having two game worlds, there was two different platform sprites and the group were able to update the script so that the platforms would switch at a set Y position from in Unity, so once the player jumped into the second world the platform colour would change.</w:t>
+      </w:r>
+    </w:p>
+    <w:p>
+      <w:pPr>
         <w:rPr>
           <w:sz w:val="22"/>
           <w:szCs w:val="22"/>
         </w:rPr>
+      </w:pPr>
+      <w:r>
+        <w:rPr>
+          <w:sz w:val="22"/>
+          <w:szCs w:val="22"/>
+        </w:rPr>
+        <w:t>After creating the solid and breakable platforms, we needed a way to trigger the breakable platforms to be destroyed as a gameplay mechanic. This was done through a script called “</w:t>
+      </w:r>
+      <w:proofErr w:type="spellStart"/>
+      <w:r>
+        <w:rPr>
+          <w:sz w:val="22"/>
+          <w:szCs w:val="22"/>
+        </w:rPr>
+        <w:t>PlatformFall</w:t>
+      </w:r>
+      <w:proofErr w:type="spellEnd"/>
+      <w:r>
+        <w:rPr>
+          <w:sz w:val="22"/>
+          <w:szCs w:val="22"/>
+        </w:rPr>
+        <w:t>” which was written is such a way that if the player collided with the platform, the script would invoke a fall command after a set amount of time.</w:t>
+      </w:r>
+    </w:p>
+    <w:p>
+      <w:pPr>
+        <w:pStyle w:val="Heading2"/>
+      </w:pPr>
+      <w:r>
+        <w:t>Camera</w:t>
+      </w:r>
+    </w:p>
+    <w:p>
+      <w:pPr>
+        <w:rPr>
+          <w:sz w:val="22"/>
+          <w:szCs w:val="22"/>
+        </w:rPr>
+      </w:pPr>
+      <w:r>
+        <w:rPr>
+          <w:sz w:val="22"/>
+          <w:szCs w:val="22"/>
+        </w:rPr>
+        <w:t xml:space="preserve">Following on from player movement, we needed to have a functional camera script so that the camera could track the players position within the game. The camera started off always following the player, however this created various issues such as the player not dying when falling as well as the issue of the player being soft-locked due to the platform destruction script being implemented at the same time. This resulted in a complete overhaul in how the camera functioned, with the new method placing the camera at the highest point the player has reached, allowing for game objects to be introduced as children of the camera to enable the player to die if they fall off screen. This was then further worked on </w:t>
+      </w:r>
+      <w:r>
+        <w:rPr>
+          <w:sz w:val="22"/>
+          <w:szCs w:val="22"/>
+        </w:rPr>
+        <w:t>later</w:t>
+      </w:r>
+      <w:r>
+        <w:rPr>
+          <w:sz w:val="22"/>
+          <w:szCs w:val="22"/>
+        </w:rPr>
+        <w:t xml:space="preserve"> in the project when we added the effect of the camera shake to the game.</w:t>
+      </w:r>
+    </w:p>
+    <w:p>
+      <w:pPr>
+        <w:rPr>
+          <w:sz w:val="24"/>
+          <w:szCs w:val="24"/>
+        </w:rPr>
+      </w:pPr>
+      <w:r>
+        <w:rPr>
+          <w:sz w:val="22"/>
+          <w:szCs w:val="22"/>
+        </w:rPr>
+        <w:lastRenderedPageBreak/>
+        <w:t>When coming to adding the final touches, we looked to add a camera shake to make the game more immersive and convincing. This was done through a script which made it so that the camera moved around in a random manner for some duration that could be altered within the script. After creating the script, we needed a way to keep it from interfering with the camera position when following the player. The solution we arrived at was creating an empty game object with the cameras original position with the camera follow script applied onto it</w:t>
+      </w:r>
+      <w:r>
+        <w:rPr>
+          <w:sz w:val="22"/>
+          <w:szCs w:val="22"/>
+        </w:rPr>
+        <w:t xml:space="preserve"> and making the main camera a child of this empty game object we called “camera,” following on from this, the following script on the main camera was replaced by the new camera shake script. with the camera shake script seeming functional, we tested the script out by introducing a</w:t>
+      </w:r>
+      <w:r>
+        <w:rPr>
+          <w:sz w:val="22"/>
+          <w:szCs w:val="22"/>
+        </w:rPr>
+        <w:t>n</w:t>
+      </w:r>
+      <w:r>
+        <w:rPr>
+          <w:sz w:val="22"/>
+          <w:szCs w:val="22"/>
+        </w:rPr>
         <w:t xml:space="preserve"> update to the script an invoked the shake when the button “T” was pressed, this test was successful. Following on from this we conducted a more practical test of the script by making the script function at the end of a timer as this was our idea for its final implementation within the game.</w:t>
       </w:r>
     </w:p>
-    <w:p/>
+    <w:p>
+      <w:pPr>
+        <w:pStyle w:val="Heading2"/>
+      </w:pPr>
+      <w:r>
+        <w:t>Scoring + Game Over</w:t>
+      </w:r>
+    </w:p>
+    <w:p>
+      <w:pPr>
+        <w:rPr>
+          <w:sz w:val="22"/>
+          <w:szCs w:val="22"/>
+        </w:rPr>
+      </w:pPr>
+      <w:r>
+        <w:rPr>
+          <w:sz w:val="22"/>
+          <w:szCs w:val="22"/>
+        </w:rPr>
+        <w:t xml:space="preserve">For the </w:t>
+      </w:r>
+      <w:proofErr w:type="gramStart"/>
+      <w:r>
+        <w:rPr>
+          <w:sz w:val="22"/>
+          <w:szCs w:val="22"/>
+        </w:rPr>
+        <w:t>game</w:t>
+      </w:r>
+      <w:proofErr w:type="gramEnd"/>
+      <w:r>
+        <w:rPr>
+          <w:sz w:val="22"/>
+          <w:szCs w:val="22"/>
+        </w:rPr>
+        <w:t xml:space="preserve"> the group wanted to make it so that when the player interacts with a platform then the score will go up by 5 and your score will be shown in the Game Over scene when the player dies. The reason for the scoring is to give the ga</w:t>
+      </w:r>
+      <w:r>
+        <w:rPr>
+          <w:sz w:val="22"/>
+          <w:szCs w:val="22"/>
+        </w:rPr>
+        <w:t xml:space="preserve">me an arcade </w:t>
+      </w:r>
+      <w:proofErr w:type="gramStart"/>
+      <w:r>
+        <w:rPr>
+          <w:sz w:val="22"/>
+          <w:szCs w:val="22"/>
+        </w:rPr>
+        <w:t>feel</w:t>
+      </w:r>
+      <w:proofErr w:type="gramEnd"/>
+      <w:r>
+        <w:rPr>
+          <w:sz w:val="22"/>
+          <w:szCs w:val="22"/>
+        </w:rPr>
+        <w:t xml:space="preserve"> to it, where the player can build up there score and try and get better each time, being an endless platform game. However, the prototype does have an end in height, equated to around 5 minutes of gameplay. For this prototype there is only a game over scene and no win scene, that is something that would be developed after the prototype where if the player reached the final world (which is not included in the prototype) and reached a score of 10,000 then the player would win and a cutscene would play. </w:t>
+      </w:r>
+    </w:p>
     <w:p/>
     <w:p>
       <w:pPr>
@@ -1186,7 +1336,6 @@
           <w:sz w:val="24"/>
           <w:szCs w:val="24"/>
         </w:rPr>
-        <w:lastRenderedPageBreak/>
         <w:t>Prototype Walkthrough</w:t>
       </w:r>
     </w:p>
@@ -1723,7 +1872,6 @@
     <w:next w:val="Normal"/>
     <w:link w:val="Heading2Char"/>
     <w:uiPriority w:val="9"/>
-    <w:semiHidden/>
     <w:unhideWhenUsed/>
     <w:qFormat/>
     <w:rsid w:val="00120D87"/>
@@ -1946,7 +2094,6 @@
     <w:basedOn w:val="DefaultParagraphFont"/>
     <w:link w:val="Heading2"/>
     <w:uiPriority w:val="9"/>
-    <w:semiHidden/>
     <w:rsid w:val="00120D87"/>
     <w:rPr>
       <w:rFonts w:asciiTheme="majorHAnsi" w:eastAsiaTheme="majorEastAsia" w:hAnsiTheme="majorHAnsi" w:cstheme="majorBidi"/>

</xml_diff>